<commit_message>
criado Scripts do Player e Maquina de Estados Animacao
</commit_message>
<xml_diff>
--- a/Diario de bordo.docx
+++ b/Diario de bordo.docx
@@ -253,28 +253,53 @@
           </w:tcPr>
           <w:p>
             <w:r>
-              <w:t>Criado Script Player</w:t>
+              <w:t>Criado Script</w:t>
+            </w:r>
+            <w:r>
+              <w:t xml:space="preserve"> comentado do</w:t>
+            </w:r>
+            <w:r>
+              <w:t xml:space="preserve"> Player</w:t>
             </w:r>
           </w:p>
           <w:p>
             <w:r>
               <w:t>Iniciado mecânicas de movimentação no Script Player.</w:t>
             </w:r>
-          </w:p>
-        </w:tc>
-        <w:tc>
-          <w:tcPr>
-            <w:tcW w:w="1275" w:type="dxa"/>
-          </w:tcPr>
-          <w:p>
-            <w:pPr>
-              <w:jc w:val="center"/>
-            </w:pPr>
-            <w:r>
-              <w:t>Não</w:t>
+            <w:r>
+              <w:t xml:space="preserve"> Iniciado máquina de estados e criado parâmetros de controle para </w:t>
+            </w:r>
+            <w:proofErr w:type="spellStart"/>
+            <w:r>
+              <w:t>Idle</w:t>
+            </w:r>
+            <w:proofErr w:type="spellEnd"/>
+            <w:r>
+              <w:t xml:space="preserve"> e </w:t>
+            </w:r>
+            <w:proofErr w:type="spellStart"/>
+            <w:r>
+              <w:t>run</w:t>
+            </w:r>
+            <w:proofErr w:type="spellEnd"/>
+            <w:r>
+              <w:t>.</w:t>
             </w:r>
             <w:bookmarkStart w:id="0" w:name="_GoBack"/>
             <w:bookmarkEnd w:id="0"/>
+          </w:p>
+        </w:tc>
+        <w:tc>
+          <w:tcPr>
+            <w:tcW w:w="1275" w:type="dxa"/>
+          </w:tcPr>
+          <w:p>
+            <w:pPr>
+              <w:jc w:val="center"/>
+            </w:pPr>
+            <w:r>
+              <w:t>Não</w:t>
+            </w:r>
           </w:p>
         </w:tc>
       </w:tr>

</xml_diff>

<commit_message>
atualizado diario de bordo
</commit_message>
<xml_diff>
--- a/Diario de bordo.docx
+++ b/Diario de bordo.docx
@@ -285,6 +285,77 @@
             <w:r>
               <w:t>.</w:t>
             </w:r>
+          </w:p>
+        </w:tc>
+        <w:tc>
+          <w:tcPr>
+            <w:tcW w:w="1275" w:type="dxa"/>
+          </w:tcPr>
+          <w:p>
+            <w:pPr>
+              <w:jc w:val="center"/>
+            </w:pPr>
+            <w:r>
+              <w:t>Não</w:t>
+            </w:r>
+          </w:p>
+        </w:tc>
+      </w:tr>
+      <w:tr>
+        <w:tc>
+          <w:tcPr>
+            <w:tcW w:w="1123" w:type="dxa"/>
+          </w:tcPr>
+          <w:p>
+            <w:pPr>
+              <w:jc w:val="center"/>
+            </w:pPr>
+            <w:r>
+              <w:t>10/04</w:t>
+            </w:r>
+          </w:p>
+        </w:tc>
+        <w:tc>
+          <w:tcPr>
+            <w:tcW w:w="6669" w:type="dxa"/>
+          </w:tcPr>
+          <w:p>
+            <w:r>
+              <w:t xml:space="preserve">Criado </w:t>
+            </w:r>
+            <w:proofErr w:type="spellStart"/>
+            <w:r>
+              <w:t>Colliders</w:t>
+            </w:r>
+            <w:proofErr w:type="spellEnd"/>
+            <w:r>
+              <w:t xml:space="preserve"> do player e Tiles, Implementado </w:t>
+            </w:r>
+            <w:proofErr w:type="spellStart"/>
+            <w:r>
+              <w:t>Level</w:t>
+            </w:r>
+            <w:proofErr w:type="spellEnd"/>
+            <w:r>
+              <w:t xml:space="preserve"> inicial para teste, criado mecânica inic</w:t>
+            </w:r>
+            <w:r>
+              <w:t>i</w:t>
+            </w:r>
+            <w:r>
+              <w:t xml:space="preserve">al de pulo, configurado </w:t>
+            </w:r>
+            <w:proofErr w:type="spellStart"/>
+            <w:r>
+              <w:t>Tilemap</w:t>
+            </w:r>
+            <w:proofErr w:type="spellEnd"/>
+            <w:r>
+              <w:t xml:space="preserve"> e escalonamento inicial de personagem/tile/</w:t>
+            </w:r>
+            <w:r>
+              <w:t>câmera. Esboço do primeiro inimigo</w:t>
+            </w:r>
             <w:bookmarkStart w:id="0" w:name="_GoBack"/>
             <w:bookmarkEnd w:id="0"/>
           </w:p>
@@ -297,9 +368,11 @@
             <w:pPr>
               <w:jc w:val="center"/>
             </w:pPr>
-            <w:r>
-              <w:t>Não</w:t>
-            </w:r>
+            <w:proofErr w:type="spellStart"/>
+            <w:r>
+              <w:t>Nao</w:t>
+            </w:r>
+            <w:proofErr w:type="spellEnd"/>
           </w:p>
         </w:tc>
       </w:tr>
@@ -954,7 +1027,7 @@
         <w:tc>
           <w:tcPr>
             <w:tcW w:w="321" w:type="dxa"/>
-            <w:shd w:val="clear" w:color="auto" w:fill="FF0000"/>
+            <w:shd w:val="clear" w:color="auto" w:fill="70AD47" w:themeFill="accent6"/>
           </w:tcPr>
           <w:p>
             <w:pPr>
@@ -965,7 +1038,7 @@
         <w:tc>
           <w:tcPr>
             <w:tcW w:w="335" w:type="dxa"/>
-            <w:shd w:val="clear" w:color="auto" w:fill="A6A6A6" w:themeFill="background1" w:themeFillShade="A6"/>
+            <w:shd w:val="clear" w:color="auto" w:fill="FFFF00"/>
           </w:tcPr>
           <w:p>
             <w:pPr>
@@ -1132,7 +1205,7 @@
         <w:tc>
           <w:tcPr>
             <w:tcW w:w="321" w:type="dxa"/>
-            <w:shd w:val="clear" w:color="auto" w:fill="FF0000"/>
+            <w:shd w:val="clear" w:color="auto" w:fill="70AD47" w:themeFill="accent6"/>
           </w:tcPr>
           <w:p>
             <w:pPr>
@@ -1143,7 +1216,7 @@
         <w:tc>
           <w:tcPr>
             <w:tcW w:w="335" w:type="dxa"/>
-            <w:shd w:val="clear" w:color="auto" w:fill="A6A6A6" w:themeFill="background1" w:themeFillShade="A6"/>
+            <w:shd w:val="clear" w:color="auto" w:fill="FFFF00"/>
           </w:tcPr>
           <w:p>
             <w:pPr>
@@ -1333,7 +1406,7 @@
         <w:tc>
           <w:tcPr>
             <w:tcW w:w="467" w:type="dxa"/>
-            <w:shd w:val="clear" w:color="auto" w:fill="A6A6A6" w:themeFill="background1" w:themeFillShade="A6"/>
+            <w:shd w:val="clear" w:color="auto" w:fill="70AD47" w:themeFill="accent6"/>
           </w:tcPr>
           <w:p>
             <w:pPr>
@@ -1514,7 +1587,7 @@
         <w:tc>
           <w:tcPr>
             <w:tcW w:w="467" w:type="dxa"/>
-            <w:shd w:val="clear" w:color="auto" w:fill="A6A6A6" w:themeFill="background1" w:themeFillShade="A6"/>
+            <w:shd w:val="clear" w:color="auto" w:fill="70AD47" w:themeFill="accent6"/>
           </w:tcPr>
           <w:p>
             <w:pPr>

</xml_diff>

<commit_message>
Alterado: Pulo,Colliders. Criado: Prefab Inimigo,GM
</commit_message>
<xml_diff>
--- a/Diario de bordo.docx
+++ b/Diario de bordo.docx
@@ -321,43 +321,267 @@
           </w:tcPr>
           <w:p>
             <w:r>
+              <w:rPr>
+                <w:highlight w:val="green"/>
+              </w:rPr>
               <w:t xml:space="preserve">Criado </w:t>
             </w:r>
             <w:proofErr w:type="spellStart"/>
             <w:r>
+              <w:rPr>
+                <w:highlight w:val="green"/>
+              </w:rPr>
               <w:t>Colliders</w:t>
             </w:r>
             <w:proofErr w:type="spellEnd"/>
             <w:r>
-              <w:t xml:space="preserve"> do player e Tiles, Implementado </w:t>
+              <w:rPr>
+                <w:highlight w:val="green"/>
+              </w:rPr>
+              <w:t xml:space="preserve"> do player e Tiles</w:t>
+            </w:r>
+            <w:r>
+              <w:t xml:space="preserve">, </w:t>
+            </w:r>
+            <w:r>
+              <w:rPr>
+                <w:highlight w:val="green"/>
+              </w:rPr>
+              <w:t xml:space="preserve">Implementado </w:t>
             </w:r>
             <w:proofErr w:type="spellStart"/>
             <w:r>
+              <w:rPr>
+                <w:highlight w:val="green"/>
+              </w:rPr>
               <w:t>Level</w:t>
             </w:r>
             <w:proofErr w:type="spellEnd"/>
             <w:r>
-              <w:t xml:space="preserve"> inicial para teste, criado mecânica inic</w:t>
-            </w:r>
-            <w:r>
+              <w:rPr>
+                <w:highlight w:val="green"/>
+              </w:rPr>
+              <w:t xml:space="preserve"> inicial para teste</w:t>
+            </w:r>
+            <w:r>
+              <w:t xml:space="preserve">, </w:t>
+            </w:r>
+            <w:r>
+              <w:rPr>
+                <w:highlight w:val="green"/>
+              </w:rPr>
+              <w:t>criado mecânica inic</w:t>
+            </w:r>
+            <w:r>
+              <w:rPr>
+                <w:highlight w:val="green"/>
+              </w:rPr>
               <w:t>i</w:t>
             </w:r>
             <w:r>
-              <w:t xml:space="preserve">al de pulo, configurado </w:t>
+              <w:rPr>
+                <w:highlight w:val="green"/>
+              </w:rPr>
+              <w:t>al de pulo</w:t>
+            </w:r>
+            <w:r>
+              <w:t xml:space="preserve">, </w:t>
+            </w:r>
+            <w:r>
+              <w:rPr>
+                <w:highlight w:val="green"/>
+              </w:rPr>
+              <w:t xml:space="preserve">configurado </w:t>
             </w:r>
             <w:proofErr w:type="spellStart"/>
             <w:r>
+              <w:rPr>
+                <w:highlight w:val="green"/>
+              </w:rPr>
               <w:t>Tilemap</w:t>
             </w:r>
             <w:proofErr w:type="spellEnd"/>
             <w:r>
+              <w:rPr>
+                <w:highlight w:val="green"/>
+              </w:rPr>
               <w:t xml:space="preserve"> e escalonamento inicial de personagem/tile/</w:t>
             </w:r>
             <w:r>
-              <w:t>câmera. Esboço do primeiro inimigo</w:t>
+              <w:rPr>
+                <w:highlight w:val="green"/>
+              </w:rPr>
+              <w:t>câmera</w:t>
+            </w:r>
+            <w:r>
+              <w:t xml:space="preserve">. </w:t>
+            </w:r>
+            <w:r>
+              <w:rPr>
+                <w:highlight w:val="red"/>
+              </w:rPr>
+              <w:t>Esboço do primeiro inimigo</w:t>
+            </w:r>
+          </w:p>
+        </w:tc>
+        <w:tc>
+          <w:tcPr>
+            <w:tcW w:w="1275" w:type="dxa"/>
+          </w:tcPr>
+          <w:p>
+            <w:pPr>
+              <w:jc w:val="center"/>
+            </w:pPr>
+            <w:proofErr w:type="spellStart"/>
+            <w:r>
+              <w:rPr>
+                <w:highlight w:val="green"/>
+              </w:rPr>
+              <w:t>Sim</w:t>
+            </w:r>
+            <w:r>
+              <w:rPr>
+                <w:highlight w:val="red"/>
+              </w:rPr>
+              <w:t>Não</w:t>
+            </w:r>
+            <w:proofErr w:type="spellEnd"/>
+          </w:p>
+        </w:tc>
+      </w:tr>
+      <w:tr>
+        <w:tc>
+          <w:tcPr>
+            <w:tcW w:w="1123" w:type="dxa"/>
+          </w:tcPr>
+          <w:p>
+            <w:pPr>
+              <w:jc w:val="center"/>
+            </w:pPr>
+            <w:r>
+              <w:t>11/04</w:t>
+            </w:r>
+          </w:p>
+        </w:tc>
+        <w:tc>
+          <w:tcPr>
+            <w:tcW w:w="6669" w:type="dxa"/>
+          </w:tcPr>
+          <w:p>
+            <w:r>
+              <w:rPr>
+                <w:highlight w:val="red"/>
+              </w:rPr>
+              <w:t xml:space="preserve">Interado sobre a mecânica de pulo, alterado </w:t>
+            </w:r>
+            <w:proofErr w:type="spellStart"/>
+            <w:r>
+              <w:rPr>
+                <w:highlight w:val="red"/>
+              </w:rPr>
+              <w:t>coliders</w:t>
+            </w:r>
+            <w:proofErr w:type="spellEnd"/>
+            <w:r>
+              <w:rPr>
+                <w:highlight w:val="red"/>
+              </w:rPr>
+              <w:t xml:space="preserve"> do playe</w:t>
+            </w:r>
+            <w:r>
+              <w:rPr>
+                <w:highlight w:val="red"/>
+              </w:rPr>
+              <w:t xml:space="preserve">r e </w:t>
+            </w:r>
+            <w:r>
+              <w:rPr>
+                <w:highlight w:val="green"/>
+              </w:rPr>
+              <w:t xml:space="preserve">testado método de </w:t>
+            </w:r>
+            <w:proofErr w:type="spellStart"/>
+            <w:r>
+              <w:rPr>
+                <w:highlight w:val="green"/>
+              </w:rPr>
+              <w:t>detecção</w:t>
+            </w:r>
+            <w:r>
+              <w:t>,</w:t>
+            </w:r>
+            <w:r>
+              <w:rPr>
+                <w:highlight w:val="green"/>
+              </w:rPr>
+              <w:t>Cri</w:t>
             </w:r>
             <w:bookmarkStart w:id="0" w:name="_GoBack"/>
             <w:bookmarkEnd w:id="0"/>
+            <w:r>
+              <w:rPr>
+                <w:highlight w:val="green"/>
+              </w:rPr>
+              <w:t>ado</w:t>
+            </w:r>
+            <w:proofErr w:type="spellEnd"/>
+            <w:r>
+              <w:rPr>
+                <w:highlight w:val="green"/>
+              </w:rPr>
+              <w:t xml:space="preserve"> game manager</w:t>
+            </w:r>
+            <w:r>
+              <w:rPr>
+                <w:highlight w:val="red"/>
+              </w:rPr>
+              <w:t xml:space="preserve">, criado esboço de inimigo com </w:t>
+            </w:r>
+            <w:proofErr w:type="spellStart"/>
+            <w:r>
+              <w:rPr>
+                <w:highlight w:val="red"/>
+              </w:rPr>
+              <w:t>prefabs</w:t>
+            </w:r>
+            <w:proofErr w:type="spellEnd"/>
+            <w:r>
+              <w:t xml:space="preserve">, </w:t>
+            </w:r>
+            <w:r>
+              <w:rPr>
+                <w:highlight w:val="green"/>
+              </w:rPr>
+              <w:t xml:space="preserve">feito alterações nas </w:t>
+            </w:r>
+            <w:proofErr w:type="spellStart"/>
+            <w:r>
+              <w:rPr>
+                <w:highlight w:val="green"/>
+              </w:rPr>
+              <w:t>transitions</w:t>
+            </w:r>
+            <w:proofErr w:type="spellEnd"/>
+            <w:r>
+              <w:rPr>
+                <w:highlight w:val="green"/>
+              </w:rPr>
+              <w:t xml:space="preserve"> das </w:t>
+            </w:r>
+            <w:proofErr w:type="spellStart"/>
+            <w:r>
+              <w:rPr>
+                <w:highlight w:val="green"/>
+              </w:rPr>
+              <w:t>aminações</w:t>
+            </w:r>
+            <w:proofErr w:type="spellEnd"/>
+            <w:r>
+              <w:rPr>
+                <w:highlight w:val="green"/>
+              </w:rPr>
+              <w:t>.</w:t>
+            </w:r>
           </w:p>
         </w:tc>
         <w:tc>
@@ -370,9 +594,102 @@
             </w:pPr>
             <w:proofErr w:type="spellStart"/>
             <w:r>
-              <w:t>Nao</w:t>
+              <w:rPr>
+                <w:highlight w:val="green"/>
+              </w:rPr>
+              <w:t>Sim</w:t>
+            </w:r>
+            <w:r>
+              <w:rPr>
+                <w:highlight w:val="red"/>
+              </w:rPr>
+              <w:t>Não</w:t>
             </w:r>
             <w:proofErr w:type="spellEnd"/>
+          </w:p>
+        </w:tc>
+      </w:tr>
+      <w:tr>
+        <w:tc>
+          <w:tcPr>
+            <w:tcW w:w="1123" w:type="dxa"/>
+          </w:tcPr>
+          <w:p>
+            <w:pPr>
+              <w:jc w:val="center"/>
+            </w:pPr>
+          </w:p>
+        </w:tc>
+        <w:tc>
+          <w:tcPr>
+            <w:tcW w:w="6669" w:type="dxa"/>
+          </w:tcPr>
+          <w:p/>
+        </w:tc>
+        <w:tc>
+          <w:tcPr>
+            <w:tcW w:w="1275" w:type="dxa"/>
+          </w:tcPr>
+          <w:p>
+            <w:pPr>
+              <w:jc w:val="center"/>
+            </w:pPr>
+          </w:p>
+        </w:tc>
+      </w:tr>
+      <w:tr>
+        <w:tc>
+          <w:tcPr>
+            <w:tcW w:w="1123" w:type="dxa"/>
+          </w:tcPr>
+          <w:p>
+            <w:pPr>
+              <w:jc w:val="center"/>
+            </w:pPr>
+          </w:p>
+        </w:tc>
+        <w:tc>
+          <w:tcPr>
+            <w:tcW w:w="6669" w:type="dxa"/>
+          </w:tcPr>
+          <w:p/>
+        </w:tc>
+        <w:tc>
+          <w:tcPr>
+            <w:tcW w:w="1275" w:type="dxa"/>
+          </w:tcPr>
+          <w:p>
+            <w:pPr>
+              <w:jc w:val="center"/>
+            </w:pPr>
+          </w:p>
+        </w:tc>
+      </w:tr>
+      <w:tr>
+        <w:tc>
+          <w:tcPr>
+            <w:tcW w:w="1123" w:type="dxa"/>
+          </w:tcPr>
+          <w:p>
+            <w:pPr>
+              <w:jc w:val="center"/>
+            </w:pPr>
+          </w:p>
+        </w:tc>
+        <w:tc>
+          <w:tcPr>
+            <w:tcW w:w="6669" w:type="dxa"/>
+          </w:tcPr>
+          <w:p/>
+        </w:tc>
+        <w:tc>
+          <w:tcPr>
+            <w:tcW w:w="1275" w:type="dxa"/>
+          </w:tcPr>
+          <w:p>
+            <w:pPr>
+              <w:jc w:val="center"/>
+            </w:pPr>
           </w:p>
         </w:tc>
       </w:tr>
@@ -1417,7 +1734,7 @@
         <w:tc>
           <w:tcPr>
             <w:tcW w:w="441" w:type="dxa"/>
-            <w:shd w:val="clear" w:color="auto" w:fill="A6A6A6" w:themeFill="background1" w:themeFillShade="A6"/>
+            <w:shd w:val="clear" w:color="auto" w:fill="FFFF00"/>
           </w:tcPr>
           <w:p>
             <w:pPr>
@@ -1598,7 +1915,7 @@
         <w:tc>
           <w:tcPr>
             <w:tcW w:w="441" w:type="dxa"/>
-            <w:shd w:val="clear" w:color="auto" w:fill="A6A6A6" w:themeFill="background1" w:themeFillShade="A6"/>
+            <w:shd w:val="clear" w:color="auto" w:fill="FFFF00"/>
           </w:tcPr>
           <w:p>
             <w:pPr>

</xml_diff>

<commit_message>
Alterado Script Player Pulo e Animação
</commit_message>
<xml_diff>
--- a/Diario de bordo.docx
+++ b/Diario de bordo.docx
@@ -221,31 +221,7 @@
               <w:jc w:val="center"/>
             </w:pPr>
           </w:p>
-          <w:p>
-            <w:pPr>
-              <w:jc w:val="center"/>
-            </w:pPr>
-          </w:p>
-          <w:p>
-            <w:pPr>
-              <w:jc w:val="center"/>
-            </w:pPr>
-          </w:p>
-          <w:p>
-            <w:pPr>
-              <w:jc w:val="center"/>
-            </w:pPr>
-          </w:p>
-          <w:p>
-            <w:pPr>
-              <w:jc w:val="center"/>
-            </w:pPr>
-          </w:p>
-          <w:p>
-            <w:pPr>
-              <w:jc w:val="center"/>
-            </w:pPr>
-          </w:p>
+          <w:p/>
         </w:tc>
         <w:tc>
           <w:tcPr>
@@ -514,15 +490,7 @@
               <w:rPr>
                 <w:highlight w:val="green"/>
               </w:rPr>
-              <w:t>Cri</w:t>
-            </w:r>
-            <w:bookmarkStart w:id="0" w:name="_GoBack"/>
-            <w:bookmarkEnd w:id="0"/>
-            <w:r>
-              <w:rPr>
-                <w:highlight w:val="green"/>
-              </w:rPr>
-              <w:t>ado</w:t>
+              <w:t>Criado</w:t>
             </w:r>
             <w:proofErr w:type="spellEnd"/>
             <w:r>
@@ -618,13 +586,51 @@
             <w:pPr>
               <w:jc w:val="center"/>
             </w:pPr>
+            <w:r>
+              <w:t>12/04</w:t>
+            </w:r>
           </w:p>
         </w:tc>
         <w:tc>
           <w:tcPr>
             <w:tcW w:w="6669" w:type="dxa"/>
           </w:tcPr>
-          <w:p/>
+          <w:p>
+            <w:r>
+              <w:rPr>
+                <w:highlight w:val="green"/>
+              </w:rPr>
+              <w:t xml:space="preserve">Alterado Script do Pulo, Alterado Script de controle de animação e </w:t>
+            </w:r>
+            <w:proofErr w:type="spellStart"/>
+            <w:r>
+              <w:rPr>
+                <w:highlight w:val="green"/>
+              </w:rPr>
+              <w:t>Transitions</w:t>
+            </w:r>
+            <w:proofErr w:type="spellEnd"/>
+            <w:r>
+              <w:rPr>
+                <w:highlight w:val="green"/>
+              </w:rPr>
+              <w:t xml:space="preserve"> da </w:t>
+            </w:r>
+            <w:proofErr w:type="spellStart"/>
+            <w:r>
+              <w:rPr>
+                <w:highlight w:val="green"/>
+              </w:rPr>
+              <w:t>Aminação</w:t>
+            </w:r>
+            <w:proofErr w:type="spellEnd"/>
+            <w:r>
+              <w:rPr>
+                <w:highlight w:val="green"/>
+              </w:rPr>
+              <w:t>.</w:t>
+            </w:r>
+          </w:p>
         </w:tc>
         <w:tc>
           <w:tcPr>
@@ -634,6 +640,20 @@
             <w:pPr>
               <w:jc w:val="center"/>
             </w:pPr>
+            <w:proofErr w:type="spellStart"/>
+            <w:r>
+              <w:rPr>
+                <w:highlight w:val="green"/>
+              </w:rPr>
+              <w:t>Sim</w:t>
+            </w:r>
+            <w:r>
+              <w:rPr>
+                <w:highlight w:val="red"/>
+              </w:rPr>
+              <w:t>Não</w:t>
+            </w:r>
+            <w:proofErr w:type="spellEnd"/>
           </w:p>
         </w:tc>
       </w:tr>
@@ -1382,6 +1402,8 @@
             <w:pPr>
               <w:jc w:val="center"/>
             </w:pPr>
+            <w:bookmarkStart w:id="0" w:name="_GoBack"/>
+            <w:bookmarkEnd w:id="0"/>
           </w:p>
         </w:tc>
         <w:tc>
@@ -1734,18 +1756,18 @@
         <w:tc>
           <w:tcPr>
             <w:tcW w:w="441" w:type="dxa"/>
+            <w:shd w:val="clear" w:color="auto" w:fill="92D050"/>
+          </w:tcPr>
+          <w:p>
+            <w:pPr>
+              <w:jc w:val="center"/>
+            </w:pPr>
+          </w:p>
+        </w:tc>
+        <w:tc>
+          <w:tcPr>
+            <w:tcW w:w="440" w:type="dxa"/>
             <w:shd w:val="clear" w:color="auto" w:fill="FFFF00"/>
-          </w:tcPr>
-          <w:p>
-            <w:pPr>
-              <w:jc w:val="center"/>
-            </w:pPr>
-          </w:p>
-        </w:tc>
-        <w:tc>
-          <w:tcPr>
-            <w:tcW w:w="440" w:type="dxa"/>
-            <w:shd w:val="clear" w:color="auto" w:fill="A6A6A6" w:themeFill="background1" w:themeFillShade="A6"/>
           </w:tcPr>
           <w:p>
             <w:pPr>
@@ -1915,18 +1937,18 @@
         <w:tc>
           <w:tcPr>
             <w:tcW w:w="441" w:type="dxa"/>
+            <w:shd w:val="clear" w:color="auto" w:fill="92D050"/>
+          </w:tcPr>
+          <w:p>
+            <w:pPr>
+              <w:jc w:val="center"/>
+            </w:pPr>
+          </w:p>
+        </w:tc>
+        <w:tc>
+          <w:tcPr>
+            <w:tcW w:w="440" w:type="dxa"/>
             <w:shd w:val="clear" w:color="auto" w:fill="FFFF00"/>
-          </w:tcPr>
-          <w:p>
-            <w:pPr>
-              <w:jc w:val="center"/>
-            </w:pPr>
-          </w:p>
-        </w:tc>
-        <w:tc>
-          <w:tcPr>
-            <w:tcW w:w="440" w:type="dxa"/>
-            <w:shd w:val="clear" w:color="auto" w:fill="A6A6A6" w:themeFill="background1" w:themeFillShade="A6"/>
           </w:tcPr>
           <w:p>
             <w:pPr>

</xml_diff>